<commit_message>
544hw3 fix for final release
</commit_message>
<xml_diff>
--- a/METCS544-O1/HW3/CS544_HW3_XU.docx
+++ b/METCS544-O1/HW3/CS544_HW3_XU.docx
@@ -1183,6 +1183,7 @@
           <w:lang w:val="en-US"/>
         </w:rPr>
       </w:pPr>
+      <w:bookmarkStart w:id="0" w:name="_GoBack"/>
       <w:r>
         <w:rPr>
           <w:rFonts w:hint="default"/>
@@ -1190,9 +1191,9 @@
         </w:rPr>
         <w:drawing>
           <wp:inline distT="0" distB="0" distL="114300" distR="114300">
-            <wp:extent cx="5271135" cy="767715"/>
-            <wp:effectExtent l="0" t="0" r="1905" b="9525"/>
-            <wp:docPr id="16" name="图片 16" descr="4a"/>
+            <wp:extent cx="5272405" cy="3084195"/>
+            <wp:effectExtent l="0" t="0" r="635" b="9525"/>
+            <wp:docPr id="10" name="图片 10" descr="4a"/>
             <wp:cNvGraphicFramePr>
               <a:graphicFrameLocks xmlns:a="http://schemas.openxmlformats.org/drawingml/2006/main" noChangeAspect="1"/>
             </wp:cNvGraphicFramePr>
@@ -1200,7 +1201,7 @@
               <a:graphicData uri="http://schemas.openxmlformats.org/drawingml/2006/picture">
                 <pic:pic xmlns:pic="http://schemas.openxmlformats.org/drawingml/2006/picture">
                   <pic:nvPicPr>
-                    <pic:cNvPr id="16" name="图片 16" descr="4a"/>
+                    <pic:cNvPr id="10" name="图片 10" descr="4a"/>
                     <pic:cNvPicPr>
                       <a:picLocks noChangeAspect="1"/>
                     </pic:cNvPicPr>
@@ -1214,7 +1215,7 @@
                   <pic:spPr>
                     <a:xfrm>
                       <a:off x="0" y="0"/>
-                      <a:ext cx="5271135" cy="767715"/>
+                      <a:ext cx="5272405" cy="3084195"/>
                     </a:xfrm>
                     <a:prstGeom prst="rect">
                       <a:avLst/>
@@ -1226,6 +1227,7 @@
           </wp:inline>
         </w:drawing>
       </w:r>
+      <w:bookmarkEnd w:id="0"/>
     </w:p>
     <w:p>
       <w:pPr>
@@ -1412,8 +1414,6 @@
           </wp:inline>
         </w:drawing>
       </w:r>
-      <w:bookmarkStart w:id="0" w:name="_GoBack"/>
-      <w:bookmarkEnd w:id="0"/>
     </w:p>
     <w:sectPr>
       <w:pgSz w:w="11906" w:h="16838"/>

</xml_diff>